<commit_message>
3.1.3 내용 중 flutter 추가
</commit_message>
<xml_diff>
--- a/3.1~3.3.docx
+++ b/3.1~3.3.docx
@@ -238,12 +238,14 @@
       <w:r>
         <w:t xml:space="preserve">. </w:t>
       </w:r>
+      <w:proofErr w:type="spellStart"/>
       <w:r>
         <w:rPr>
           <w:rFonts w:hint="eastAsia"/>
         </w:rPr>
         <w:t>메인화면</w:t>
       </w:r>
+      <w:proofErr w:type="spellEnd"/>
       <w:r>
         <w:br w:type="page"/>
       </w:r>
@@ -531,7 +533,21 @@
         <w:rPr>
           <w:rFonts w:hint="eastAsia"/>
         </w:rPr>
-        <w:t xml:space="preserve">검색 완료시 화면 </w:t>
+        <w:t xml:space="preserve">검색 </w:t>
+      </w:r>
+      <w:proofErr w:type="spellStart"/>
+      <w:r>
+        <w:rPr>
+          <w:rFonts w:hint="eastAsia"/>
+        </w:rPr>
+        <w:t>완료시</w:t>
+      </w:r>
+      <w:proofErr w:type="spellEnd"/>
+      <w:r>
+        <w:rPr>
+          <w:rFonts w:hint="eastAsia"/>
+        </w:rPr>
+        <w:t xml:space="preserve"> 화면 </w:t>
       </w:r>
       <w:r>
         <w:t>(</w:t>
@@ -635,11 +651,19 @@
       <w:r>
         <w:t xml:space="preserve">. 검색 </w:t>
       </w:r>
+      <w:proofErr w:type="spellStart"/>
       <w:r>
         <w:rPr>
           <w:rFonts w:hint="eastAsia"/>
         </w:rPr>
-        <w:t xml:space="preserve">완료시 화면 </w:t>
+        <w:t>완료시</w:t>
+      </w:r>
+      <w:proofErr w:type="spellEnd"/>
+      <w:r>
+        <w:rPr>
+          <w:rFonts w:hint="eastAsia"/>
+        </w:rPr>
+        <w:t xml:space="preserve"> 화면 </w:t>
       </w:r>
       <w:r>
         <w:t>(</w:t>
@@ -1072,15 +1096,24 @@
                 <w:szCs w:val="18"/>
               </w:rPr>
             </w:pPr>
-            <w:bookmarkStart w:id="0" w:name="_Hlk69969952"/>
-            <w:r>
-              <w:rPr>
-                <w:rFonts w:hint="eastAsia"/>
-                <w:sz w:val="20"/>
-                <w:szCs w:val="18"/>
-              </w:rPr>
-              <w:t>이 름</w:t>
-            </w:r>
+            <w:r>
+              <w:rPr>
+                <w:rFonts w:hint="eastAsia"/>
+                <w:sz w:val="20"/>
+                <w:szCs w:val="18"/>
+              </w:rPr>
+              <w:t xml:space="preserve">이 </w:t>
+            </w:r>
+            <w:proofErr w:type="spellStart"/>
+            <w:r>
+              <w:rPr>
+                <w:rFonts w:hint="eastAsia"/>
+                <w:sz w:val="20"/>
+                <w:szCs w:val="18"/>
+              </w:rPr>
+              <w:t>름</w:t>
+            </w:r>
+            <w:proofErr w:type="spellEnd"/>
           </w:p>
         </w:tc>
         <w:tc>
@@ -1108,7 +1141,7 @@
                 <w:sz w:val="20"/>
                 <w:szCs w:val="18"/>
               </w:rPr>
-              <w:t>irebase Realtime Database</w:t>
+              <w:t>lutter</w:t>
             </w:r>
           </w:p>
         </w:tc>
@@ -1155,39 +1188,7 @@
                 <w:sz w:val="20"/>
                 <w:szCs w:val="18"/>
               </w:rPr>
-              <w:t>멀</w:t>
-            </w:r>
-            <w:r>
-              <w:rPr>
-                <w:rFonts w:hint="eastAsia"/>
-                <w:sz w:val="20"/>
-                <w:szCs w:val="18"/>
-              </w:rPr>
-              <w:t xml:space="preserve">티미디어 데이터 및 </w:t>
-            </w:r>
-            <w:r>
-              <w:rPr>
-                <w:rFonts w:hint="eastAsia"/>
-                <w:sz w:val="20"/>
-                <w:szCs w:val="18"/>
-              </w:rPr>
-              <w:t>메타 데이터의 관리를 위한</w:t>
-            </w:r>
-            <w:r>
-              <w:rPr>
-                <w:rFonts w:hint="eastAsia"/>
-                <w:sz w:val="20"/>
-                <w:szCs w:val="18"/>
-              </w:rPr>
-              <w:t xml:space="preserve"> </w:t>
-            </w:r>
-            <w:r>
-              <w:rPr>
-                <w:rFonts w:hint="eastAsia"/>
-                <w:sz w:val="20"/>
-                <w:szCs w:val="18"/>
-              </w:rPr>
-              <w:t>쿼리 입출력</w:t>
+              <w:t>앱의 전체적인 인터페이스 제작</w:t>
             </w:r>
           </w:p>
         </w:tc>
@@ -1251,10 +1252,11 @@
                 <w:sz w:val="20"/>
                 <w:szCs w:val="18"/>
               </w:rPr>
-              <w:t>호스트서버</w:t>
-            </w:r>
-            <w:r>
-              <w:rPr>
+              <w:t>유저</w:t>
+            </w:r>
+            <w:r>
+              <w:rPr>
+                <w:rFonts w:hint="eastAsia"/>
                 <w:sz w:val="20"/>
                 <w:szCs w:val="18"/>
               </w:rPr>
@@ -1262,11 +1264,34 @@
             </w:r>
             <w:r>
               <w:rPr>
-                <w:rFonts w:hint="eastAsia"/>
-                <w:sz w:val="20"/>
-                <w:szCs w:val="18"/>
-              </w:rPr>
-              <w:t>또는 유저/유저 또는 호스트서버</w:t>
+                <w:sz w:val="20"/>
+                <w:szCs w:val="18"/>
+              </w:rPr>
+              <w:t xml:space="preserve">혹은 </w:t>
+            </w:r>
+            <w:r>
+              <w:rPr>
+                <w:rFonts w:hint="eastAsia"/>
+                <w:sz w:val="20"/>
+                <w:szCs w:val="18"/>
+              </w:rPr>
+              <w:t>시스템 관리자</w:t>
+            </w:r>
+            <w:r>
+              <w:rPr>
+                <w:rFonts w:hint="eastAsia"/>
+                <w:sz w:val="20"/>
+                <w:szCs w:val="18"/>
+              </w:rPr>
+              <w:t>/</w:t>
+            </w:r>
+            <w:r>
+              <w:rPr>
+                <w:rFonts w:hint="eastAsia"/>
+                <w:sz w:val="20"/>
+                <w:szCs w:val="18"/>
+              </w:rPr>
+              <w:t>디바이스의 화면</w:t>
             </w:r>
           </w:p>
         </w:tc>
@@ -1326,18 +1351,10 @@
             </w:pPr>
             <w:r>
               <w:rPr>
-                <w:rFonts w:hint="eastAsia"/>
-                <w:sz w:val="20"/>
-                <w:szCs w:val="18"/>
-              </w:rPr>
-              <w:t>F</w:t>
-            </w:r>
-            <w:r>
-              <w:rPr>
-                <w:sz w:val="20"/>
-                <w:szCs w:val="18"/>
-              </w:rPr>
-              <w:t>irebase</w:t>
+                <w:sz w:val="20"/>
+                <w:szCs w:val="18"/>
+              </w:rPr>
+              <w:t>Flutter</w:t>
             </w:r>
             <w:r>
               <w:rPr>
@@ -1392,7 +1409,7 @@
                 <w:sz w:val="20"/>
                 <w:szCs w:val="18"/>
               </w:rPr>
-              <w:t>쿼리</w:t>
+              <w:t>해당 없음</w:t>
             </w:r>
           </w:p>
         </w:tc>
@@ -1486,7 +1503,15 @@
                 <w:sz w:val="20"/>
                 <w:szCs w:val="18"/>
               </w:rPr>
-              <w:t>호스트서버의 모든 입출력과 관련</w:t>
+              <w:t>어플리케이션의</w:t>
+            </w:r>
+            <w:r>
+              <w:rPr>
+                <w:rFonts w:hint="eastAsia"/>
+                <w:sz w:val="20"/>
+                <w:szCs w:val="18"/>
+              </w:rPr>
+              <w:t xml:space="preserve"> 모든 입출력과 관련</w:t>
             </w:r>
           </w:p>
         </w:tc>
@@ -1588,6 +1613,14 @@
               </w:rPr>
               <w:t>해당 없음</w:t>
             </w:r>
+            <w:r>
+              <w:rPr>
+                <w:rFonts w:hint="eastAsia"/>
+                <w:sz w:val="20"/>
+                <w:szCs w:val="18"/>
+              </w:rPr>
+              <w:t>S</w:t>
+            </w:r>
           </w:p>
         </w:tc>
       </w:tr>
@@ -1636,7 +1669,14 @@
                 <w:sz w:val="20"/>
                 <w:szCs w:val="18"/>
               </w:rPr>
-              <w:t>쿼리</w:t>
+              <w:t>다트(</w:t>
+            </w:r>
+            <w:r>
+              <w:rPr>
+                <w:sz w:val="20"/>
+                <w:szCs w:val="18"/>
+              </w:rPr>
+              <w:t>Dart)</w:t>
             </w:r>
           </w:p>
         </w:tc>
@@ -1686,7 +1726,22 @@
                 <w:sz w:val="20"/>
                 <w:szCs w:val="18"/>
               </w:rPr>
-              <w:t xml:space="preserve">쿼리 </w:t>
+              <w:t>다트(</w:t>
+            </w:r>
+            <w:r>
+              <w:rPr>
+                <w:sz w:val="20"/>
+                <w:szCs w:val="18"/>
+              </w:rPr>
+              <w:t>Dart)</w:t>
+            </w:r>
+            <w:r>
+              <w:rPr>
+                <w:rFonts w:hint="eastAsia"/>
+                <w:sz w:val="20"/>
+                <w:szCs w:val="18"/>
+              </w:rPr>
+              <w:t xml:space="preserve"> </w:t>
             </w:r>
             <w:r>
               <w:rPr>
@@ -1756,6 +1811,732 @@
           </w:p>
         </w:tc>
       </w:tr>
+    </w:tbl>
+    <w:p>
+      <w:pPr>
+        <w:rPr>
+          <w:rFonts w:hint="eastAsia"/>
+        </w:rPr>
+      </w:pPr>
+    </w:p>
+    <w:tbl>
+      <w:tblPr>
+        <w:tblStyle w:val="ab"/>
+        <w:tblW w:w="0" w:type="auto"/>
+        <w:tblLook w:val="04A0" w:firstRow="1" w:lastRow="0" w:firstColumn="1" w:lastColumn="0" w:noHBand="0" w:noVBand="1"/>
+      </w:tblPr>
+      <w:tblGrid>
+        <w:gridCol w:w="2547"/>
+        <w:gridCol w:w="6469"/>
+      </w:tblGrid>
+      <w:tr>
+        <w:tc>
+          <w:tcPr>
+            <w:tcW w:w="2547" w:type="dxa"/>
+            <w:vAlign w:val="center"/>
+          </w:tcPr>
+          <w:p>
+            <w:pPr>
+              <w:jc w:val="center"/>
+              <w:rPr>
+                <w:sz w:val="20"/>
+                <w:szCs w:val="18"/>
+              </w:rPr>
+            </w:pPr>
+            <w:bookmarkStart w:id="0" w:name="_Hlk69969952"/>
+            <w:r>
+              <w:rPr>
+                <w:rFonts w:hint="eastAsia"/>
+                <w:sz w:val="20"/>
+                <w:szCs w:val="18"/>
+              </w:rPr>
+              <w:t xml:space="preserve">이 </w:t>
+            </w:r>
+            <w:proofErr w:type="spellStart"/>
+            <w:r>
+              <w:rPr>
+                <w:rFonts w:hint="eastAsia"/>
+                <w:sz w:val="20"/>
+                <w:szCs w:val="18"/>
+              </w:rPr>
+              <w:t>름</w:t>
+            </w:r>
+            <w:proofErr w:type="spellEnd"/>
+          </w:p>
+        </w:tc>
+        <w:tc>
+          <w:tcPr>
+            <w:tcW w:w="6469" w:type="dxa"/>
+            <w:vAlign w:val="center"/>
+          </w:tcPr>
+          <w:p>
+            <w:pPr>
+              <w:rPr>
+                <w:sz w:val="20"/>
+                <w:szCs w:val="18"/>
+              </w:rPr>
+            </w:pPr>
+            <w:r>
+              <w:rPr>
+                <w:rFonts w:hint="eastAsia"/>
+                <w:sz w:val="20"/>
+                <w:szCs w:val="18"/>
+              </w:rPr>
+              <w:t>F</w:t>
+            </w:r>
+            <w:r>
+              <w:rPr>
+                <w:sz w:val="20"/>
+                <w:szCs w:val="18"/>
+              </w:rPr>
+              <w:t>irebase Realtime Database</w:t>
+            </w:r>
+          </w:p>
+        </w:tc>
+      </w:tr>
+      <w:tr>
+        <w:tc>
+          <w:tcPr>
+            <w:tcW w:w="2547" w:type="dxa"/>
+            <w:vAlign w:val="center"/>
+          </w:tcPr>
+          <w:p>
+            <w:pPr>
+              <w:jc w:val="center"/>
+              <w:rPr>
+                <w:sz w:val="20"/>
+                <w:szCs w:val="18"/>
+              </w:rPr>
+            </w:pPr>
+            <w:r>
+              <w:rPr>
+                <w:rFonts w:hint="eastAsia"/>
+                <w:sz w:val="20"/>
+                <w:szCs w:val="18"/>
+              </w:rPr>
+              <w:t>목적/내용</w:t>
+            </w:r>
+          </w:p>
+        </w:tc>
+        <w:tc>
+          <w:tcPr>
+            <w:tcW w:w="6469" w:type="dxa"/>
+            <w:vAlign w:val="center"/>
+          </w:tcPr>
+          <w:p>
+            <w:pPr>
+              <w:rPr>
+                <w:sz w:val="20"/>
+                <w:szCs w:val="18"/>
+              </w:rPr>
+            </w:pPr>
+            <w:r>
+              <w:rPr>
+                <w:rFonts w:hint="eastAsia"/>
+                <w:sz w:val="20"/>
+                <w:szCs w:val="18"/>
+              </w:rPr>
+              <w:t>멀</w:t>
+            </w:r>
+            <w:r>
+              <w:rPr>
+                <w:rFonts w:hint="eastAsia"/>
+                <w:sz w:val="20"/>
+                <w:szCs w:val="18"/>
+              </w:rPr>
+              <w:t xml:space="preserve">티미디어 데이터 및 </w:t>
+            </w:r>
+            <w:r>
+              <w:rPr>
+                <w:rFonts w:hint="eastAsia"/>
+                <w:sz w:val="20"/>
+                <w:szCs w:val="18"/>
+              </w:rPr>
+              <w:t>메타 데이터의 관리를 위한</w:t>
+            </w:r>
+            <w:r>
+              <w:rPr>
+                <w:rFonts w:hint="eastAsia"/>
+                <w:sz w:val="20"/>
+                <w:szCs w:val="18"/>
+              </w:rPr>
+              <w:t xml:space="preserve"> </w:t>
+            </w:r>
+            <w:r>
+              <w:rPr>
+                <w:rFonts w:hint="eastAsia"/>
+                <w:sz w:val="20"/>
+                <w:szCs w:val="18"/>
+              </w:rPr>
+              <w:t>쿼리 입출력</w:t>
+            </w:r>
+          </w:p>
+        </w:tc>
+      </w:tr>
+      <w:tr>
+        <w:tc>
+          <w:tcPr>
+            <w:tcW w:w="2547" w:type="dxa"/>
+            <w:vAlign w:val="center"/>
+          </w:tcPr>
+          <w:p>
+            <w:pPr>
+              <w:jc w:val="center"/>
+              <w:rPr>
+                <w:sz w:val="20"/>
+                <w:szCs w:val="18"/>
+              </w:rPr>
+            </w:pPr>
+            <w:r>
+              <w:rPr>
+                <w:rFonts w:hint="eastAsia"/>
+                <w:sz w:val="20"/>
+                <w:szCs w:val="18"/>
+              </w:rPr>
+              <w:t>입력 주체/</w:t>
+            </w:r>
+          </w:p>
+          <w:p>
+            <w:pPr>
+              <w:jc w:val="center"/>
+              <w:rPr>
+                <w:sz w:val="20"/>
+                <w:szCs w:val="18"/>
+              </w:rPr>
+            </w:pPr>
+            <w:r>
+              <w:rPr>
+                <w:rFonts w:hint="eastAsia"/>
+                <w:sz w:val="20"/>
+                <w:szCs w:val="18"/>
+              </w:rPr>
+              <w:t>출력 목적지</w:t>
+            </w:r>
+          </w:p>
+        </w:tc>
+        <w:tc>
+          <w:tcPr>
+            <w:tcW w:w="6469" w:type="dxa"/>
+            <w:vAlign w:val="center"/>
+          </w:tcPr>
+          <w:p>
+            <w:pPr>
+              <w:rPr>
+                <w:sz w:val="20"/>
+                <w:szCs w:val="18"/>
+              </w:rPr>
+            </w:pPr>
+            <w:r>
+              <w:rPr>
+                <w:rFonts w:hint="eastAsia"/>
+                <w:sz w:val="20"/>
+                <w:szCs w:val="18"/>
+              </w:rPr>
+              <w:t>호스트서버</w:t>
+            </w:r>
+            <w:r>
+              <w:rPr>
+                <w:sz w:val="20"/>
+                <w:szCs w:val="18"/>
+              </w:rPr>
+              <w:t xml:space="preserve"> </w:t>
+            </w:r>
+            <w:r>
+              <w:rPr>
+                <w:rFonts w:hint="eastAsia"/>
+                <w:sz w:val="20"/>
+                <w:szCs w:val="18"/>
+              </w:rPr>
+              <w:t>또는 유저/유저 또는 호스트서버</w:t>
+            </w:r>
+          </w:p>
+        </w:tc>
+      </w:tr>
+      <w:tr>
+        <w:tc>
+          <w:tcPr>
+            <w:tcW w:w="2547" w:type="dxa"/>
+            <w:vAlign w:val="center"/>
+          </w:tcPr>
+          <w:p>
+            <w:pPr>
+              <w:jc w:val="center"/>
+              <w:rPr>
+                <w:sz w:val="20"/>
+                <w:szCs w:val="18"/>
+              </w:rPr>
+            </w:pPr>
+            <w:r>
+              <w:rPr>
+                <w:rFonts w:hint="eastAsia"/>
+                <w:sz w:val="20"/>
+                <w:szCs w:val="18"/>
+              </w:rPr>
+              <w:t>범위/정확도</w:t>
+            </w:r>
+          </w:p>
+          <w:p>
+            <w:pPr>
+              <w:jc w:val="center"/>
+              <w:rPr>
+                <w:sz w:val="20"/>
+                <w:szCs w:val="18"/>
+              </w:rPr>
+            </w:pPr>
+            <w:r>
+              <w:rPr>
+                <w:rFonts w:hint="eastAsia"/>
+                <w:sz w:val="20"/>
+                <w:szCs w:val="18"/>
+              </w:rPr>
+              <w:t>/허용오차</w:t>
+            </w:r>
+          </w:p>
+        </w:tc>
+        <w:tc>
+          <w:tcPr>
+            <w:tcW w:w="6469" w:type="dxa"/>
+            <w:vAlign w:val="center"/>
+          </w:tcPr>
+          <w:p>
+            <w:pPr>
+              <w:rPr>
+                <w:sz w:val="20"/>
+                <w:szCs w:val="18"/>
+              </w:rPr>
+            </w:pPr>
+            <w:r>
+              <w:rPr>
+                <w:rFonts w:hint="eastAsia"/>
+                <w:sz w:val="20"/>
+                <w:szCs w:val="18"/>
+              </w:rPr>
+              <w:t>F</w:t>
+            </w:r>
+            <w:r>
+              <w:rPr>
+                <w:sz w:val="20"/>
+                <w:szCs w:val="18"/>
+              </w:rPr>
+              <w:t>irebase</w:t>
+            </w:r>
+            <w:r>
+              <w:rPr>
+                <w:rFonts w:hint="eastAsia"/>
+                <w:sz w:val="20"/>
+                <w:szCs w:val="18"/>
+              </w:rPr>
+              <w:t>의 성능에 따라 다름</w:t>
+            </w:r>
+          </w:p>
+        </w:tc>
+      </w:tr>
+      <w:tr>
+        <w:tc>
+          <w:tcPr>
+            <w:tcW w:w="2547" w:type="dxa"/>
+            <w:vAlign w:val="center"/>
+          </w:tcPr>
+          <w:p>
+            <w:pPr>
+              <w:jc w:val="center"/>
+              <w:rPr>
+                <w:sz w:val="20"/>
+                <w:szCs w:val="18"/>
+              </w:rPr>
+            </w:pPr>
+            <w:r>
+              <w:rPr>
+                <w:rFonts w:hint="eastAsia"/>
+                <w:sz w:val="20"/>
+                <w:szCs w:val="18"/>
+              </w:rPr>
+              <w:t>단위</w:t>
+            </w:r>
+          </w:p>
+        </w:tc>
+        <w:tc>
+          <w:tcPr>
+            <w:tcW w:w="6469" w:type="dxa"/>
+            <w:vAlign w:val="center"/>
+          </w:tcPr>
+          <w:p>
+            <w:pPr>
+              <w:rPr>
+                <w:sz w:val="20"/>
+                <w:szCs w:val="18"/>
+              </w:rPr>
+            </w:pPr>
+            <w:r>
+              <w:rPr>
+                <w:rFonts w:hint="eastAsia"/>
+                <w:sz w:val="20"/>
+                <w:szCs w:val="18"/>
+              </w:rPr>
+              <w:t>쿼리</w:t>
+            </w:r>
+          </w:p>
+        </w:tc>
+      </w:tr>
+      <w:tr>
+        <w:tc>
+          <w:tcPr>
+            <w:tcW w:w="2547" w:type="dxa"/>
+            <w:vAlign w:val="center"/>
+          </w:tcPr>
+          <w:p>
+            <w:pPr>
+              <w:jc w:val="center"/>
+              <w:rPr>
+                <w:sz w:val="20"/>
+                <w:szCs w:val="18"/>
+              </w:rPr>
+            </w:pPr>
+            <w:r>
+              <w:rPr>
+                <w:rFonts w:hint="eastAsia"/>
+                <w:sz w:val="20"/>
+                <w:szCs w:val="18"/>
+              </w:rPr>
+              <w:t>시간/속도</w:t>
+            </w:r>
+          </w:p>
+        </w:tc>
+        <w:tc>
+          <w:tcPr>
+            <w:tcW w:w="6469" w:type="dxa"/>
+            <w:vAlign w:val="center"/>
+          </w:tcPr>
+          <w:p>
+            <w:pPr>
+              <w:rPr>
+                <w:sz w:val="20"/>
+                <w:szCs w:val="18"/>
+              </w:rPr>
+            </w:pPr>
+            <w:r>
+              <w:rPr>
+                <w:rFonts w:hint="eastAsia"/>
+                <w:sz w:val="20"/>
+                <w:szCs w:val="18"/>
+              </w:rPr>
+              <w:t>즉각적인 반응</w:t>
+            </w:r>
+          </w:p>
+        </w:tc>
+      </w:tr>
+      <w:tr>
+        <w:tc>
+          <w:tcPr>
+            <w:tcW w:w="2547" w:type="dxa"/>
+            <w:vAlign w:val="center"/>
+          </w:tcPr>
+          <w:p>
+            <w:pPr>
+              <w:jc w:val="center"/>
+              <w:rPr>
+                <w:sz w:val="20"/>
+                <w:szCs w:val="18"/>
+              </w:rPr>
+            </w:pPr>
+            <w:r>
+              <w:rPr>
+                <w:rFonts w:hint="eastAsia"/>
+                <w:sz w:val="20"/>
+                <w:szCs w:val="18"/>
+              </w:rPr>
+              <w:t>타 입출력과의 관계</w:t>
+            </w:r>
+          </w:p>
+        </w:tc>
+        <w:tc>
+          <w:tcPr>
+            <w:tcW w:w="6469" w:type="dxa"/>
+            <w:vAlign w:val="center"/>
+          </w:tcPr>
+          <w:p>
+            <w:pPr>
+              <w:rPr>
+                <w:sz w:val="20"/>
+                <w:szCs w:val="18"/>
+              </w:rPr>
+            </w:pPr>
+            <w:r>
+              <w:rPr>
+                <w:rFonts w:hint="eastAsia"/>
+                <w:sz w:val="20"/>
+                <w:szCs w:val="18"/>
+              </w:rPr>
+              <w:t>호스트서버의 모든 입출력과 관련</w:t>
+            </w:r>
+          </w:p>
+        </w:tc>
+      </w:tr>
+      <w:tr>
+        <w:trPr>
+          <w:trHeight w:val="105"/>
+        </w:trPr>
+        <w:tc>
+          <w:tcPr>
+            <w:tcW w:w="2547" w:type="dxa"/>
+            <w:vAlign w:val="center"/>
+          </w:tcPr>
+          <w:p>
+            <w:pPr>
+              <w:jc w:val="center"/>
+              <w:rPr>
+                <w:sz w:val="20"/>
+                <w:szCs w:val="18"/>
+              </w:rPr>
+            </w:pPr>
+            <w:r>
+              <w:rPr>
+                <w:rFonts w:hint="eastAsia"/>
+                <w:sz w:val="20"/>
+                <w:szCs w:val="18"/>
+              </w:rPr>
+              <w:t>화면 형식 및 구성</w:t>
+            </w:r>
+          </w:p>
+        </w:tc>
+        <w:tc>
+          <w:tcPr>
+            <w:tcW w:w="6469" w:type="dxa"/>
+            <w:vAlign w:val="center"/>
+          </w:tcPr>
+          <w:p>
+            <w:pPr>
+              <w:rPr>
+                <w:sz w:val="20"/>
+                <w:szCs w:val="18"/>
+              </w:rPr>
+            </w:pPr>
+            <w:r>
+              <w:rPr>
+                <w:rFonts w:hint="eastAsia"/>
+                <w:sz w:val="20"/>
+                <w:szCs w:val="18"/>
+              </w:rPr>
+              <w:t>해당 없음</w:t>
+            </w:r>
+          </w:p>
+        </w:tc>
+      </w:tr>
+      <w:tr>
+        <w:trPr>
+          <w:trHeight w:val="105"/>
+        </w:trPr>
+        <w:tc>
+          <w:tcPr>
+            <w:tcW w:w="2547" w:type="dxa"/>
+            <w:vAlign w:val="center"/>
+          </w:tcPr>
+          <w:p>
+            <w:pPr>
+              <w:jc w:val="center"/>
+              <w:rPr>
+                <w:sz w:val="20"/>
+                <w:szCs w:val="18"/>
+              </w:rPr>
+            </w:pPr>
+            <w:r>
+              <w:rPr>
+                <w:rFonts w:hint="eastAsia"/>
+                <w:sz w:val="20"/>
+                <w:szCs w:val="18"/>
+              </w:rPr>
+              <w:t>윈도우 형식 및 구성</w:t>
+            </w:r>
+          </w:p>
+        </w:tc>
+        <w:tc>
+          <w:tcPr>
+            <w:tcW w:w="6469" w:type="dxa"/>
+            <w:vAlign w:val="center"/>
+          </w:tcPr>
+          <w:p>
+            <w:pPr>
+              <w:rPr>
+                <w:sz w:val="20"/>
+                <w:szCs w:val="18"/>
+              </w:rPr>
+            </w:pPr>
+            <w:r>
+              <w:rPr>
+                <w:rFonts w:hint="eastAsia"/>
+                <w:sz w:val="20"/>
+                <w:szCs w:val="18"/>
+              </w:rPr>
+              <w:t>해당 없음</w:t>
+            </w:r>
+          </w:p>
+        </w:tc>
+      </w:tr>
+      <w:tr>
+        <w:trPr>
+          <w:trHeight w:val="105"/>
+        </w:trPr>
+        <w:tc>
+          <w:tcPr>
+            <w:tcW w:w="2547" w:type="dxa"/>
+            <w:vAlign w:val="center"/>
+          </w:tcPr>
+          <w:p>
+            <w:pPr>
+              <w:jc w:val="center"/>
+              <w:rPr>
+                <w:sz w:val="20"/>
+                <w:szCs w:val="18"/>
+              </w:rPr>
+            </w:pPr>
+            <w:r>
+              <w:rPr>
+                <w:rFonts w:hint="eastAsia"/>
+                <w:sz w:val="20"/>
+                <w:szCs w:val="18"/>
+              </w:rPr>
+              <w:t>데이터 형식</w:t>
+            </w:r>
+          </w:p>
+        </w:tc>
+        <w:tc>
+          <w:tcPr>
+            <w:tcW w:w="6469" w:type="dxa"/>
+            <w:vAlign w:val="center"/>
+          </w:tcPr>
+          <w:p>
+            <w:pPr>
+              <w:rPr>
+                <w:sz w:val="20"/>
+                <w:szCs w:val="18"/>
+              </w:rPr>
+            </w:pPr>
+            <w:r>
+              <w:rPr>
+                <w:rFonts w:hint="eastAsia"/>
+                <w:sz w:val="20"/>
+                <w:szCs w:val="18"/>
+              </w:rPr>
+              <w:t>쿼리</w:t>
+            </w:r>
+          </w:p>
+        </w:tc>
+      </w:tr>
+      <w:tr>
+        <w:trPr>
+          <w:trHeight w:val="210"/>
+        </w:trPr>
+        <w:tc>
+          <w:tcPr>
+            <w:tcW w:w="2547" w:type="dxa"/>
+            <w:vAlign w:val="center"/>
+          </w:tcPr>
+          <w:p>
+            <w:pPr>
+              <w:jc w:val="center"/>
+              <w:rPr>
+                <w:sz w:val="20"/>
+                <w:szCs w:val="18"/>
+              </w:rPr>
+            </w:pPr>
+            <w:r>
+              <w:rPr>
+                <w:rFonts w:hint="eastAsia"/>
+                <w:sz w:val="20"/>
+                <w:szCs w:val="18"/>
+              </w:rPr>
+              <w:t>명령 형식</w:t>
+            </w:r>
+          </w:p>
+        </w:tc>
+        <w:tc>
+          <w:tcPr>
+            <w:tcW w:w="6469" w:type="dxa"/>
+            <w:vAlign w:val="center"/>
+          </w:tcPr>
+          <w:p>
+            <w:pPr>
+              <w:rPr>
+                <w:sz w:val="20"/>
+                <w:szCs w:val="18"/>
+              </w:rPr>
+            </w:pPr>
+            <w:r>
+              <w:rPr>
+                <w:rFonts w:hint="eastAsia"/>
+                <w:sz w:val="20"/>
+                <w:szCs w:val="18"/>
+              </w:rPr>
+              <w:t xml:space="preserve">쿼리 </w:t>
+            </w:r>
+            <w:r>
+              <w:rPr>
+                <w:rFonts w:hint="eastAsia"/>
+                <w:sz w:val="20"/>
+                <w:szCs w:val="18"/>
+              </w:rPr>
+              <w:t>s</w:t>
+            </w:r>
+            <w:r>
+              <w:rPr>
+                <w:sz w:val="20"/>
+                <w:szCs w:val="18"/>
+              </w:rPr>
+              <w:t>tatement</w:t>
+            </w:r>
+          </w:p>
+        </w:tc>
+      </w:tr>
+      <w:tr>
+        <w:trPr>
+          <w:trHeight w:val="210"/>
+        </w:trPr>
+        <w:tc>
+          <w:tcPr>
+            <w:tcW w:w="2547" w:type="dxa"/>
+            <w:vAlign w:val="center"/>
+          </w:tcPr>
+          <w:p>
+            <w:pPr>
+              <w:jc w:val="center"/>
+              <w:rPr>
+                <w:sz w:val="20"/>
+                <w:szCs w:val="18"/>
+              </w:rPr>
+            </w:pPr>
+            <w:r>
+              <w:rPr>
+                <w:rFonts w:hint="eastAsia"/>
+                <w:sz w:val="20"/>
+                <w:szCs w:val="18"/>
+              </w:rPr>
+              <w:t>종료 메시지</w:t>
+            </w:r>
+          </w:p>
+        </w:tc>
+        <w:tc>
+          <w:tcPr>
+            <w:tcW w:w="6469" w:type="dxa"/>
+            <w:vAlign w:val="center"/>
+          </w:tcPr>
+          <w:p>
+            <w:pPr>
+              <w:rPr>
+                <w:sz w:val="20"/>
+                <w:szCs w:val="18"/>
+              </w:rPr>
+            </w:pPr>
+            <w:r>
+              <w:rPr>
+                <w:rFonts w:hint="eastAsia"/>
+                <w:sz w:val="20"/>
+                <w:szCs w:val="18"/>
+              </w:rPr>
+              <w:t>해당 없음</w:t>
+            </w:r>
+          </w:p>
+        </w:tc>
+      </w:tr>
       <w:bookmarkEnd w:id="0"/>
     </w:tbl>
     <w:p>
@@ -1766,11 +2547,13 @@
         <w:autoSpaceDN/>
       </w:pPr>
     </w:p>
+    <w:p/>
     <w:p>
       <w:r>
         <w:rPr>
           <w:rFonts w:hint="eastAsia"/>
         </w:rPr>
+        <w:lastRenderedPageBreak/>
         <w:t>d</w:t>
       </w:r>
       <w:r>
@@ -1813,8 +2596,18 @@
                 <w:sz w:val="20"/>
                 <w:szCs w:val="18"/>
               </w:rPr>
-              <w:t>이 름</w:t>
-            </w:r>
+              <w:t xml:space="preserve">이 </w:t>
+            </w:r>
+            <w:proofErr w:type="spellStart"/>
+            <w:r>
+              <w:rPr>
+                <w:rFonts w:hint="eastAsia"/>
+                <w:sz w:val="20"/>
+                <w:szCs w:val="18"/>
+              </w:rPr>
+              <w:t>름</w:t>
+            </w:r>
+            <w:proofErr w:type="spellEnd"/>
           </w:p>
         </w:tc>
         <w:tc>
@@ -2504,7 +3297,6 @@
         <w:rPr>
           <w:rFonts w:hint="eastAsia"/>
         </w:rPr>
-        <w:lastRenderedPageBreak/>
         <w:t>3</w:t>
       </w:r>
       <w:r>
@@ -2564,8 +3356,18 @@
                 <w:sz w:val="20"/>
                 <w:szCs w:val="18"/>
               </w:rPr>
-              <w:t>이 름</w:t>
-            </w:r>
+              <w:t xml:space="preserve">이 </w:t>
+            </w:r>
+            <w:proofErr w:type="spellStart"/>
+            <w:r>
+              <w:rPr>
+                <w:rFonts w:hint="eastAsia"/>
+                <w:sz w:val="20"/>
+                <w:szCs w:val="18"/>
+              </w:rPr>
+              <w:t>름</w:t>
+            </w:r>
+            <w:proofErr w:type="spellEnd"/>
           </w:p>
         </w:tc>
         <w:tc>
@@ -3023,7 +3825,25 @@
                 <w:sz w:val="20"/>
                 <w:szCs w:val="18"/>
               </w:rPr>
-              <w:t>위치를 즐겨찾기로 지정을 원할 시 별 버튼을 누르면 저장</w:t>
+              <w:t xml:space="preserve">위치를 </w:t>
+            </w:r>
+            <w:proofErr w:type="spellStart"/>
+            <w:r>
+              <w:rPr>
+                <w:rFonts w:hint="eastAsia"/>
+                <w:sz w:val="20"/>
+                <w:szCs w:val="18"/>
+              </w:rPr>
+              <w:t>즐겨찾기로</w:t>
+            </w:r>
+            <w:proofErr w:type="spellEnd"/>
+            <w:r>
+              <w:rPr>
+                <w:rFonts w:hint="eastAsia"/>
+                <w:sz w:val="20"/>
+                <w:szCs w:val="18"/>
+              </w:rPr>
+              <w:t xml:space="preserve"> 지정을 원할 시 별 버튼을 누르면 저장</w:t>
             </w:r>
           </w:p>
         </w:tc>
@@ -3060,8 +3880,18 @@
                 <w:sz w:val="20"/>
                 <w:szCs w:val="18"/>
               </w:rPr>
-              <w:t>이 름</w:t>
-            </w:r>
+              <w:t xml:space="preserve">이 </w:t>
+            </w:r>
+            <w:proofErr w:type="spellStart"/>
+            <w:r>
+              <w:rPr>
+                <w:rFonts w:hint="eastAsia"/>
+                <w:sz w:val="20"/>
+                <w:szCs w:val="18"/>
+              </w:rPr>
+              <w:t>름</w:t>
+            </w:r>
+            <w:proofErr w:type="spellEnd"/>
           </w:p>
         </w:tc>
         <w:tc>
@@ -3129,7 +3959,25 @@
                 <w:sz w:val="20"/>
                 <w:szCs w:val="18"/>
               </w:rPr>
-              <w:t>건물의 실제 내부 사진을 로드뷰 방식으로 출력하고</w:t>
+              <w:t xml:space="preserve">건물의 실제 내부 사진을 </w:t>
+            </w:r>
+            <w:proofErr w:type="spellStart"/>
+            <w:r>
+              <w:rPr>
+                <w:rFonts w:hint="eastAsia"/>
+                <w:sz w:val="20"/>
+                <w:szCs w:val="18"/>
+              </w:rPr>
+              <w:t>로드뷰</w:t>
+            </w:r>
+            <w:proofErr w:type="spellEnd"/>
+            <w:r>
+              <w:rPr>
+                <w:rFonts w:hint="eastAsia"/>
+                <w:sz w:val="20"/>
+                <w:szCs w:val="18"/>
+              </w:rPr>
+              <w:t xml:space="preserve"> 방식으로 출력하고</w:t>
             </w:r>
             <w:r>
               <w:rPr>
@@ -3340,6 +4188,7 @@
                 <w:sz w:val="20"/>
                 <w:szCs w:val="18"/>
               </w:rPr>
+              <w:lastRenderedPageBreak/>
               <w:t>기본 동작</w:t>
             </w:r>
           </w:p>
@@ -3452,13 +4301,23 @@
               </w:rPr>
               <w:t xml:space="preserve"> (</w:t>
             </w:r>
-            <w:r>
-              <w:rPr>
-                <w:rFonts w:hint="eastAsia"/>
-                <w:sz w:val="20"/>
-                <w:szCs w:val="18"/>
-              </w:rPr>
-              <w:t>로드뷰)</w:t>
+            <w:proofErr w:type="spellStart"/>
+            <w:r>
+              <w:rPr>
+                <w:rFonts w:hint="eastAsia"/>
+                <w:sz w:val="20"/>
+                <w:szCs w:val="18"/>
+              </w:rPr>
+              <w:t>로드뷰</w:t>
+            </w:r>
+            <w:proofErr w:type="spellEnd"/>
+            <w:r>
+              <w:rPr>
+                <w:rFonts w:hint="eastAsia"/>
+                <w:sz w:val="20"/>
+                <w:szCs w:val="18"/>
+              </w:rPr>
+              <w:t>)</w:t>
             </w:r>
           </w:p>
           <w:p>
@@ -3480,7 +4339,43 @@
                 <w:sz w:val="20"/>
                 <w:szCs w:val="18"/>
               </w:rPr>
-              <w:t>이동 버튼 클릭시 사진 이동 및 이동 가능한 경로 재탐색 후 버튼 생성</w:t>
+              <w:t xml:space="preserve">이동 버튼 </w:t>
+            </w:r>
+            <w:proofErr w:type="spellStart"/>
+            <w:r>
+              <w:rPr>
+                <w:rFonts w:hint="eastAsia"/>
+                <w:sz w:val="20"/>
+                <w:szCs w:val="18"/>
+              </w:rPr>
+              <w:t>클릭시</w:t>
+            </w:r>
+            <w:proofErr w:type="spellEnd"/>
+            <w:r>
+              <w:rPr>
+                <w:rFonts w:hint="eastAsia"/>
+                <w:sz w:val="20"/>
+                <w:szCs w:val="18"/>
+              </w:rPr>
+              <w:t xml:space="preserve"> 사진 이동 및 이동 가능한 경로 </w:t>
+            </w:r>
+            <w:proofErr w:type="spellStart"/>
+            <w:r>
+              <w:rPr>
+                <w:rFonts w:hint="eastAsia"/>
+                <w:sz w:val="20"/>
+                <w:szCs w:val="18"/>
+              </w:rPr>
+              <w:t>재탐색</w:t>
+            </w:r>
+            <w:proofErr w:type="spellEnd"/>
+            <w:r>
+              <w:rPr>
+                <w:rFonts w:hint="eastAsia"/>
+                <w:sz w:val="20"/>
+                <w:szCs w:val="18"/>
+              </w:rPr>
+              <w:t xml:space="preserve"> 후 버튼 생성</w:t>
             </w:r>
           </w:p>
         </w:tc>
@@ -3583,8 +4478,18 @@
                 <w:szCs w:val="18"/>
               </w:rPr>
               <w:lastRenderedPageBreak/>
-              <w:t>이 름</w:t>
-            </w:r>
+              <w:t xml:space="preserve">이 </w:t>
+            </w:r>
+            <w:proofErr w:type="spellStart"/>
+            <w:r>
+              <w:rPr>
+                <w:rFonts w:hint="eastAsia"/>
+                <w:sz w:val="20"/>
+                <w:szCs w:val="18"/>
+              </w:rPr>
+              <w:t>름</w:t>
+            </w:r>
+            <w:proofErr w:type="spellEnd"/>
           </w:p>
         </w:tc>
         <w:tc>
@@ -4015,13 +4920,23 @@
               </w:rPr>
               <w:t xml:space="preserve"> </w:t>
             </w:r>
-            <w:r>
-              <w:rPr>
-                <w:rFonts w:hint="eastAsia"/>
-                <w:sz w:val="20"/>
-                <w:szCs w:val="18"/>
-              </w:rPr>
-              <w:t xml:space="preserve">재검색 요청 </w:t>
+            <w:proofErr w:type="spellStart"/>
+            <w:r>
+              <w:rPr>
+                <w:rFonts w:hint="eastAsia"/>
+                <w:sz w:val="20"/>
+                <w:szCs w:val="18"/>
+              </w:rPr>
+              <w:t>재검색</w:t>
+            </w:r>
+            <w:proofErr w:type="spellEnd"/>
+            <w:r>
+              <w:rPr>
+                <w:rFonts w:hint="eastAsia"/>
+                <w:sz w:val="20"/>
+                <w:szCs w:val="18"/>
+              </w:rPr>
+              <w:t xml:space="preserve"> 요청 </w:t>
             </w:r>
             <w:r>
               <w:rPr>
@@ -4183,7 +5098,25 @@
                 <w:sz w:val="20"/>
                 <w:szCs w:val="18"/>
               </w:rPr>
-              <w:t>해당 위치에 대해 즐겨찾기를 원할 시 별 버튼을 눌러 선택.</w:t>
+              <w:t xml:space="preserve">해당 위치에 대해 </w:t>
+            </w:r>
+            <w:proofErr w:type="spellStart"/>
+            <w:r>
+              <w:rPr>
+                <w:rFonts w:hint="eastAsia"/>
+                <w:sz w:val="20"/>
+                <w:szCs w:val="18"/>
+              </w:rPr>
+              <w:t>즐겨찾기를</w:t>
+            </w:r>
+            <w:proofErr w:type="spellEnd"/>
+            <w:r>
+              <w:rPr>
+                <w:rFonts w:hint="eastAsia"/>
+                <w:sz w:val="20"/>
+                <w:szCs w:val="18"/>
+              </w:rPr>
+              <w:t xml:space="preserve"> 원할 시 별 버튼을 눌러 선택.</w:t>
             </w:r>
           </w:p>
         </w:tc>
@@ -4227,8 +5160,18 @@
                 <w:sz w:val="20"/>
                 <w:szCs w:val="18"/>
               </w:rPr>
-              <w:t>이 름</w:t>
-            </w:r>
+              <w:t xml:space="preserve">이 </w:t>
+            </w:r>
+            <w:proofErr w:type="spellStart"/>
+            <w:r>
+              <w:rPr>
+                <w:rFonts w:hint="eastAsia"/>
+                <w:sz w:val="20"/>
+                <w:szCs w:val="18"/>
+              </w:rPr>
+              <w:t>름</w:t>
+            </w:r>
+            <w:proofErr w:type="spellEnd"/>
           </w:p>
         </w:tc>
         <w:tc>
@@ -4536,7 +5479,16 @@
                 <w:sz w:val="20"/>
                 <w:szCs w:val="18"/>
               </w:rPr>
-              <w:t xml:space="preserve"> 현 위치를 출력하는 u</w:t>
+              <w:t xml:space="preserve"> 현 위치를 출력하는 </w:t>
+            </w:r>
+            <w:proofErr w:type="spellStart"/>
+            <w:r>
+              <w:rPr>
+                <w:rFonts w:hint="eastAsia"/>
+                <w:sz w:val="20"/>
+                <w:szCs w:val="18"/>
+              </w:rPr>
+              <w:t>u</w:t>
             </w:r>
             <w:r>
               <w:rPr>
@@ -4545,6 +5497,7 @@
               </w:rPr>
               <w:t>rl</w:t>
             </w:r>
+            <w:proofErr w:type="spellEnd"/>
             <w:r>
               <w:rPr>
                 <w:rFonts w:hint="eastAsia"/>
@@ -4721,13 +5674,41 @@
                 <w:szCs w:val="18"/>
               </w:rPr>
             </w:pPr>
-            <w:r>
-              <w:rPr>
-                <w:rFonts w:hint="eastAsia"/>
-                <w:sz w:val="20"/>
-                <w:szCs w:val="18"/>
-              </w:rPr>
-              <w:t>팝업창 내의 버튼 이외의 화면을 클릭시 해당동작 취소</w:t>
+            <w:proofErr w:type="spellStart"/>
+            <w:r>
+              <w:rPr>
+                <w:rFonts w:hint="eastAsia"/>
+                <w:sz w:val="20"/>
+                <w:szCs w:val="18"/>
+              </w:rPr>
+              <w:t>팝업창</w:t>
+            </w:r>
+            <w:proofErr w:type="spellEnd"/>
+            <w:r>
+              <w:rPr>
+                <w:rFonts w:hint="eastAsia"/>
+                <w:sz w:val="20"/>
+                <w:szCs w:val="18"/>
+              </w:rPr>
+              <w:t xml:space="preserve"> 내의 버튼 이외의 화면을 </w:t>
+            </w:r>
+            <w:proofErr w:type="spellStart"/>
+            <w:r>
+              <w:rPr>
+                <w:rFonts w:hint="eastAsia"/>
+                <w:sz w:val="20"/>
+                <w:szCs w:val="18"/>
+              </w:rPr>
+              <w:t>클릭시</w:t>
+            </w:r>
+            <w:proofErr w:type="spellEnd"/>
+            <w:r>
+              <w:rPr>
+                <w:rFonts w:hint="eastAsia"/>
+                <w:sz w:val="20"/>
+                <w:szCs w:val="18"/>
+              </w:rPr>
+              <w:t xml:space="preserve"> 해당동작 취소</w:t>
             </w:r>
           </w:p>
         </w:tc>
@@ -4783,8 +5764,18 @@
                 <w:szCs w:val="18"/>
               </w:rPr>
               <w:lastRenderedPageBreak/>
-              <w:t>이 름</w:t>
-            </w:r>
+              <w:t xml:space="preserve">이 </w:t>
+            </w:r>
+            <w:proofErr w:type="spellStart"/>
+            <w:r>
+              <w:rPr>
+                <w:rFonts w:hint="eastAsia"/>
+                <w:sz w:val="20"/>
+                <w:szCs w:val="18"/>
+              </w:rPr>
+              <w:t>름</w:t>
+            </w:r>
+            <w:proofErr w:type="spellEnd"/>
           </w:p>
         </w:tc>
         <w:tc>
@@ -5335,8 +6326,18 @@
                 <w:sz w:val="20"/>
                 <w:szCs w:val="18"/>
               </w:rPr>
-              <w:t>이 름</w:t>
-            </w:r>
+              <w:t xml:space="preserve">이 </w:t>
+            </w:r>
+            <w:proofErr w:type="spellStart"/>
+            <w:r>
+              <w:rPr>
+                <w:rFonts w:hint="eastAsia"/>
+                <w:sz w:val="20"/>
+                <w:szCs w:val="18"/>
+              </w:rPr>
+              <w:t>름</w:t>
+            </w:r>
+            <w:proofErr w:type="spellEnd"/>
           </w:p>
         </w:tc>
         <w:tc>
@@ -5598,7 +6599,25 @@
                 <w:sz w:val="20"/>
                 <w:szCs w:val="18"/>
               </w:rPr>
-              <w:t>소리와 진동을 사용할지 안할지 설정</w:t>
+              <w:t xml:space="preserve">소리와 진동을 사용할지 </w:t>
+            </w:r>
+            <w:proofErr w:type="spellStart"/>
+            <w:r>
+              <w:rPr>
+                <w:rFonts w:hint="eastAsia"/>
+                <w:sz w:val="20"/>
+                <w:szCs w:val="18"/>
+              </w:rPr>
+              <w:t>안할지</w:t>
+            </w:r>
+            <w:proofErr w:type="spellEnd"/>
+            <w:r>
+              <w:rPr>
+                <w:rFonts w:hint="eastAsia"/>
+                <w:sz w:val="20"/>
+                <w:szCs w:val="18"/>
+              </w:rPr>
+              <w:t xml:space="preserve"> 설정</w:t>
             </w:r>
           </w:p>
           <w:p>
@@ -5735,6 +6754,7 @@
               <w:br/>
               <w:t xml:space="preserve">- </w:t>
             </w:r>
+            <w:proofErr w:type="gramStart"/>
             <w:r>
               <w:rPr>
                 <w:rFonts w:hint="eastAsia"/>
@@ -5748,7 +6768,15 @@
                 <w:sz w:val="20"/>
                 <w:szCs w:val="18"/>
               </w:rPr>
-              <w:t xml:space="preserve">/ </w:t>
+              <w:t>/</w:t>
+            </w:r>
+            <w:proofErr w:type="gramEnd"/>
+            <w:r>
+              <w:rPr>
+                <w:sz w:val="20"/>
+                <w:szCs w:val="18"/>
+              </w:rPr>
+              <w:t xml:space="preserve"> </w:t>
             </w:r>
             <w:r>
               <w:rPr>
@@ -5915,8 +6943,18 @@
                 <w:szCs w:val="18"/>
               </w:rPr>
               <w:lastRenderedPageBreak/>
-              <w:t>이 름</w:t>
-            </w:r>
+              <w:t xml:space="preserve">이 </w:t>
+            </w:r>
+            <w:proofErr w:type="spellStart"/>
+            <w:r>
+              <w:rPr>
+                <w:rFonts w:hint="eastAsia"/>
+                <w:sz w:val="20"/>
+                <w:szCs w:val="18"/>
+              </w:rPr>
+              <w:t>름</w:t>
+            </w:r>
+            <w:proofErr w:type="spellEnd"/>
           </w:p>
         </w:tc>
         <w:tc>
@@ -5984,8 +7022,18 @@
                 <w:sz w:val="20"/>
                 <w:szCs w:val="18"/>
               </w:rPr>
-              <w:t>관리자가 앱 오작동 및 오류사항을 확입한다</w:t>
-            </w:r>
+              <w:t xml:space="preserve">관리자가 앱 오작동 및 오류사항을 </w:t>
+            </w:r>
+            <w:proofErr w:type="spellStart"/>
+            <w:r>
+              <w:rPr>
+                <w:rFonts w:hint="eastAsia"/>
+                <w:sz w:val="20"/>
+                <w:szCs w:val="18"/>
+              </w:rPr>
+              <w:t>확입한다</w:t>
+            </w:r>
+            <w:proofErr w:type="spellEnd"/>
             <w:r>
               <w:rPr>
                 <w:rFonts w:hint="eastAsia"/>
@@ -6170,7 +7218,6 @@
           <w:p>
             <w:pPr>
               <w:rPr>
-                <w:rFonts w:hint="eastAsia"/>
                 <w:sz w:val="20"/>
                 <w:szCs w:val="18"/>
               </w:rPr>

</xml_diff>